<commit_message>
update 132 issue, drafts, show
</commit_message>
<xml_diff>
--- a/public/wordOffice/تصديق_الاتفاق.docx
+++ b/public/wordOffice/تصديق_الاتفاق.docx
@@ -221,6 +221,101 @@
           <w:rtl/>
         </w:rPr>
       </w:pPr>
+      <w:r>
+        <w:rPr>
+          <w:sz w:val="24"/>
+          <w:szCs w:val="24"/>
+        </w:rPr>
+        <w:tab/>
+      </w:r>
+      <w:r>
+        <w:rPr>
+          <w:sz w:val="24"/>
+          <w:szCs w:val="24"/>
+        </w:rPr>
+        <w:tab/>
+      </w:r>
+      <w:r>
+        <w:rPr>
+          <w:sz w:val="24"/>
+          <w:szCs w:val="24"/>
+        </w:rPr>
+        <w:tab/>
+      </w:r>
+      <w:r>
+        <w:rPr>
+          <w:sz w:val="24"/>
+          <w:szCs w:val="24"/>
+        </w:rPr>
+        <w:tab/>
+      </w:r>
+      <w:r>
+        <w:rPr>
+          <w:sz w:val="24"/>
+          <w:szCs w:val="24"/>
+        </w:rPr>
+        <w:tab/>
+      </w:r>
+      <w:r>
+        <w:rPr>
+          <w:sz w:val="24"/>
+          <w:szCs w:val="24"/>
+        </w:rPr>
+        <w:tab/>
+      </w:r>
+      <w:r>
+        <w:rPr>
+          <w:sz w:val="24"/>
+          <w:szCs w:val="24"/>
+        </w:rPr>
+        <w:tab/>
+      </w:r>
+      <w:r>
+        <w:rPr>
+          <w:sz w:val="24"/>
+          <w:szCs w:val="24"/>
+        </w:rPr>
+        <w:tab/>
+      </w:r>
+      <w:r>
+        <w:rPr>
+          <w:sz w:val="24"/>
+          <w:szCs w:val="24"/>
+        </w:rPr>
+        <w:tab/>
+      </w:r>
+      <w:r>
+        <w:rPr>
+          <w:sz w:val="24"/>
+          <w:szCs w:val="24"/>
+        </w:rPr>
+        <w:tab/>
+      </w:r>
+      <w:r>
+        <w:rPr>
+          <w:rFonts w:hint="cs"/>
+          <w:sz w:val="24"/>
+          <w:szCs w:val="24"/>
+          <w:rtl/>
+        </w:rPr>
+        <w:t xml:space="preserve">وكيله العدلي </w:t>
+      </w:r>
+      <w:r>
+        <w:rPr>
+          <w:sz w:val="24"/>
+          <w:szCs w:val="24"/>
+        </w:rPr>
+        <w:t>/</w:t>
+      </w:r>
+      <w:r>
+        <w:rPr>
+          <w:rFonts w:hint="cs"/>
+          <w:sz w:val="24"/>
+          <w:szCs w:val="24"/>
+          <w:rtl/>
+        </w:rPr>
+        <w:t xml:space="preserve"> _________________</w:t>
+      </w:r>
     </w:p>
     <w:p>
       <w:pPr>
@@ -277,7 +372,6 @@
       <w:pPr>
         <w:bidi/>
         <w:rPr>
-          <w:rFonts w:hint="cs"/>
           <w:sz w:val="24"/>
           <w:szCs w:val="24"/>
           <w:rtl/>
@@ -446,7 +540,7 @@
           <w:highlight w:val="yellow"/>
           <w:rtl/>
         </w:rPr>
-        <w:t xml:space="preserve">تصديق الاتفاق وايقاع حجز تنفيذي وتحويل قرار بحضور فريقين وذلك باستقطاع مبلغ ( ________ شيكل ) باستقطاع خارج ربع الراتب شهرياً من المستدعي ضده لدى بنك _________ وتحويل المبالغ المحجوزة الى حساب طالب التنفيذ لدى </w:t>
+        <w:t>تصديق الاتفاق وايقاع حجز تنفيذي وتحويل قرار بحضور فريقين وذلك باستقطاع مبلغ ( ________ شيكل ) باستقطاع خارج ربع الراتب شهرياً من المستدعي ضده لدى بنك _________ وتحويل المبالغ المحجوزة الى حساب طالب التنفيذ لدى</w:t>
       </w:r>
       <w:r>
         <w:rPr>
@@ -456,7 +550,7 @@
           <w:highlight w:val="yellow"/>
           <w:rtl/>
         </w:rPr>
-        <w:t>_________</w:t>
+        <w:t xml:space="preserve"> بنك</w:t>
       </w:r>
       <w:r>
         <w:rPr>
@@ -466,7 +560,7 @@
           <w:highlight w:val="yellow"/>
           <w:rtl/>
         </w:rPr>
-        <w:t xml:space="preserve"> حساب رقم ( </w:t>
+        <w:t xml:space="preserve"> _________</w:t>
       </w:r>
       <w:r>
         <w:rPr>
@@ -476,7 +570,7 @@
           <w:highlight w:val="yellow"/>
           <w:rtl/>
         </w:rPr>
-        <w:t>_________</w:t>
+        <w:t xml:space="preserve">_____ </w:t>
       </w:r>
       <w:r>
         <w:rPr>
@@ -486,7 +580,7 @@
           <w:highlight w:val="yellow"/>
           <w:rtl/>
         </w:rPr>
-        <w:t xml:space="preserve"> ) حسب الأصول وصرفها شهرياً.</w:t>
+        <w:t>حساب رقم ( _________ ) حسب الأصول وصرفها شهرياً.</w:t>
       </w:r>
     </w:p>
     <w:p>
@@ -594,23 +688,52 @@
           <w:szCs w:val="24"/>
           <w:rtl/>
         </w:rPr>
-        <w:t xml:space="preserve">تم الاتفاق بين المستدعى ضده على ان يتم الحجز على ربع الراتب شهرياً منه بعد خصم القضية الشرعية       ( النفقة الزوجية ) و </w:t>
-      </w:r>
-      <w:r>
-        <w:rPr>
-          <w:sz w:val="24"/>
-          <w:szCs w:val="24"/>
-        </w:rPr>
-        <w:t>/</w:t>
-      </w:r>
-      <w:r>
-        <w:rPr>
-          <w:rFonts w:hint="cs"/>
-          <w:sz w:val="24"/>
-          <w:szCs w:val="24"/>
-          <w:rtl/>
-        </w:rPr>
-        <w:t xml:space="preserve"> او بعد خصم الارشاد الأسري من ما سيرد على حسابهما.</w:t>
+        <w:t xml:space="preserve">تم الاتفاق بين المستدعى </w:t>
+      </w:r>
+      <w:r>
+        <w:rPr>
+          <w:rFonts w:hint="cs"/>
+          <w:sz w:val="24"/>
+          <w:szCs w:val="24"/>
+          <w:rtl/>
+        </w:rPr>
+        <w:t xml:space="preserve">والمستدعي </w:t>
+      </w:r>
+      <w:r>
+        <w:rPr>
+          <w:rFonts w:hint="cs"/>
+          <w:sz w:val="24"/>
+          <w:szCs w:val="24"/>
+          <w:rtl/>
+        </w:rPr>
+        <w:t xml:space="preserve">ضده </w:t>
+      </w:r>
+      <w:r>
+        <w:rPr>
+          <w:rFonts w:hint="cs"/>
+          <w:sz w:val="24"/>
+          <w:szCs w:val="24"/>
+          <w:rtl/>
+        </w:rPr>
+        <w:t xml:space="preserve">الأول </w:t>
+      </w:r>
+      <w:r>
+        <w:rPr>
+          <w:rFonts w:hint="cs"/>
+          <w:sz w:val="24"/>
+          <w:szCs w:val="24"/>
+          <w:rtl/>
+        </w:rPr>
+        <w:t>على</w:t>
+      </w:r>
+      <w:r>
+        <w:rPr>
+          <w:rFonts w:hint="cs"/>
+          <w:sz w:val="24"/>
+          <w:szCs w:val="24"/>
+          <w:rtl/>
+        </w:rPr>
+        <w:t xml:space="preserve"> ان يتم استقطاع (_____ _____) من المستدعى ضدها.</w:t>
       </w:r>
     </w:p>
     <w:p>
@@ -636,7 +759,25 @@
           <w:szCs w:val="24"/>
           <w:rtl/>
         </w:rPr>
-        <w:t>وحيث انه قد تم الاتفاق بان يتحمل المنفذ ضدهما مبلغ ( __________ شيكل ) على انا يكون مناصفه فيما بينهما تستحق من رواتبهما إضافة الي الرسوم والمصاريف وفق ما تم الاتفاق عليه.</w:t>
+        <w:t xml:space="preserve">وحيث انه قد تم الاتفاق بان يتحمل المنفذ ضدهما مبلغ ( __________ </w:t>
+      </w:r>
+      <w:r>
+        <w:rPr>
+          <w:rFonts w:hint="cs"/>
+          <w:sz w:val="24"/>
+          <w:szCs w:val="24"/>
+          <w:rtl/>
+        </w:rPr>
+        <w:t>_____</w:t>
+      </w:r>
+      <w:r>
+        <w:rPr>
+          <w:rFonts w:hint="cs"/>
+          <w:sz w:val="24"/>
+          <w:szCs w:val="24"/>
+          <w:rtl/>
+        </w:rPr>
+        <w:t xml:space="preserve"> ) على انا يكون مناصفه فيما بينهما تستحق من رواتبهما إضافة الي الرسوم والمصاريف وفق ما تم الاتفاق عليه.</w:t>
       </w:r>
     </w:p>
     <w:p>
@@ -684,134 +825,98 @@
     <w:p>
       <w:pPr>
         <w:bidi/>
+        <w:rPr>
+          <w:rFonts w:cs="Arial"/>
+          <w:sz w:val="28"/>
+          <w:szCs w:val="28"/>
+          <w:rtl/>
+        </w:rPr>
+      </w:pPr>
+      <w:r>
+        <w:rPr>
+          <w:rFonts w:cs="Arial"/>
+          <w:sz w:val="28"/>
+          <w:szCs w:val="28"/>
+          <w:rtl/>
+        </w:rPr>
+        <w:t>حرر بتاريخ :</w:t>
+      </w:r>
+      <w:r>
+        <w:rPr>
+          <w:rFonts w:cs="Arial"/>
+          <w:sz w:val="28"/>
+          <w:szCs w:val="28"/>
+          <w:rtl/>
+        </w:rPr>
+        <w:tab/>
+      </w:r>
+      <w:r>
+        <w:rPr>
+          <w:rFonts w:cs="Arial"/>
+          <w:sz w:val="28"/>
+          <w:szCs w:val="28"/>
+          <w:rtl/>
+        </w:rPr>
+        <w:tab/>
+        <w:t>/</w:t>
+      </w:r>
+      <w:r>
+        <w:rPr>
+          <w:rFonts w:cs="Arial"/>
+          <w:sz w:val="28"/>
+          <w:szCs w:val="28"/>
+          <w:rtl/>
+        </w:rPr>
+        <w:tab/>
+        <w:t>/</w:t>
+      </w:r>
+      <w:r>
+        <w:rPr>
+          <w:rFonts w:cs="Arial"/>
+          <w:sz w:val="28"/>
+          <w:szCs w:val="28"/>
+          <w:rtl/>
+        </w:rPr>
+        <w:tab/>
+        <w:t>م</w:t>
+      </w:r>
+    </w:p>
+    <w:p>
+      <w:pPr>
+        <w:bidi/>
         <w:jc w:val="center"/>
         <w:rPr>
-          <w:sz w:val="28"/>
-          <w:szCs w:val="28"/>
-          <w:rtl/>
-        </w:rPr>
-      </w:pPr>
-    </w:p>
-    <w:p>
-      <w:pPr>
-        <w:bidi/>
-        <w:rPr>
           <w:rFonts w:cs="Arial"/>
-          <w:sz w:val="28"/>
-          <w:szCs w:val="28"/>
-          <w:rtl/>
-        </w:rPr>
-      </w:pPr>
-      <w:r>
+          <w:sz w:val="24"/>
+          <w:szCs w:val="24"/>
+          <w:rtl/>
+        </w:rPr>
+      </w:pPr>
+      <w:r>
+        <w:rPr>
+          <w:rFonts w:cs="Arial" w:hint="cs"/>
+          <w:sz w:val="24"/>
+          <w:szCs w:val="24"/>
+          <w:rtl/>
+        </w:rPr>
+        <w:t>تفضلو بقبول فائق الاحترام</w:t>
+      </w:r>
+    </w:p>
+    <w:p>
+      <w:pPr>
+        <w:bidi/>
         <w:rPr>
           <w:rFonts w:cs="Arial"/>
-          <w:sz w:val="28"/>
-          <w:szCs w:val="28"/>
-          <w:rtl/>
-        </w:rPr>
-        <w:t>حرر بتاريخ :</w:t>
-      </w:r>
-      <w:r>
-        <w:rPr>
-          <w:rFonts w:cs="Arial"/>
-          <w:sz w:val="28"/>
-          <w:szCs w:val="28"/>
-          <w:rtl/>
-        </w:rPr>
-        <w:tab/>
-      </w:r>
-      <w:r>
-        <w:rPr>
-          <w:rFonts w:cs="Arial"/>
-          <w:sz w:val="28"/>
-          <w:szCs w:val="28"/>
-          <w:rtl/>
-        </w:rPr>
-        <w:tab/>
-        <w:t>/</w:t>
-      </w:r>
-      <w:r>
-        <w:rPr>
-          <w:rFonts w:cs="Arial"/>
-          <w:sz w:val="28"/>
-          <w:szCs w:val="28"/>
-          <w:rtl/>
-        </w:rPr>
-        <w:tab/>
-        <w:t>/</w:t>
-      </w:r>
-      <w:r>
-        <w:rPr>
-          <w:rFonts w:cs="Arial"/>
-          <w:sz w:val="28"/>
-          <w:szCs w:val="28"/>
-          <w:rtl/>
-        </w:rPr>
-        <w:tab/>
-        <w:t>م</w:t>
-      </w:r>
-    </w:p>
-    <w:p>
-      <w:pPr>
-        <w:bidi/>
-        <w:jc w:val="center"/>
-        <w:rPr>
-          <w:rFonts w:cs="Arial"/>
-          <w:sz w:val="24"/>
-          <w:szCs w:val="24"/>
-          <w:rtl/>
-        </w:rPr>
-      </w:pPr>
-      <w:r>
-        <w:rPr>
-          <w:rFonts w:cs="Arial" w:hint="cs"/>
-          <w:sz w:val="24"/>
-          <w:szCs w:val="24"/>
-          <w:rtl/>
-        </w:rPr>
-        <w:t>تفضلو بقبول فائق الاحترام</w:t>
-      </w:r>
-    </w:p>
-    <w:p>
-      <w:pPr>
-        <w:bidi/>
-        <w:jc w:val="center"/>
-        <w:rPr>
-          <w:rFonts w:cs="Arial"/>
-          <w:sz w:val="24"/>
-          <w:szCs w:val="24"/>
-          <w:rtl/>
-        </w:rPr>
-      </w:pPr>
-    </w:p>
-    <w:p>
-      <w:pPr>
-        <w:bidi/>
-        <w:jc w:val="center"/>
-        <w:rPr>
-          <w:rFonts w:cs="Arial"/>
-          <w:sz w:val="24"/>
-          <w:szCs w:val="24"/>
-          <w:rtl/>
-        </w:rPr>
-      </w:pPr>
-    </w:p>
-    <w:p>
-      <w:pPr>
-        <w:bidi/>
-        <w:rPr>
-          <w:rFonts w:cs="Arial"/>
-          <w:sz w:val="24"/>
-          <w:szCs w:val="24"/>
-          <w:rtl/>
-        </w:rPr>
-      </w:pPr>
-    </w:p>
-    <w:p>
-      <w:pPr>
-        <w:bidi/>
-        <w:rPr>
-          <w:rFonts w:hint="cs"/>
+          <w:sz w:val="24"/>
+          <w:szCs w:val="24"/>
+          <w:rtl/>
+        </w:rPr>
+      </w:pPr>
+    </w:p>
+    <w:p>
+      <w:pPr>
+        <w:bidi/>
+        <w:rPr>
           <w:sz w:val="28"/>
           <w:szCs w:val="28"/>
           <w:rtl/>

</xml_diff>